<commit_message>
Minor Bug on set_param
</commit_message>
<xml_diff>
--- a/Split the GATE Simulation on Multicores.docx
+++ b/Split the GATE Simulation on Multicores.docx
@@ -17,194 +17,211 @@
       <w:pPr>
         <w:jc w:val="center"/>
         <w:rPr>
+          <w:lang w:eastAsia="zh-CN"/>
+        </w:rPr>
+      </w:pPr>
+    </w:p>
+    <w:p>
+      <w:r>
+        <w:t>1. Generate sub-micro files</w:t>
+      </w:r>
+    </w:p>
+    <w:p>
+      <w:pPr>
+        <w:rPr>
+          <w:lang w:eastAsia="zh-CN"/>
+        </w:rPr>
+      </w:pPr>
+    </w:p>
+    <w:p>
+      <w:pPr>
+        <w:rPr>
+          <w:lang w:eastAsia="zh-CN"/>
+        </w:rPr>
+      </w:pPr>
+      <w:r>
+        <w:rPr>
+          <w:lang w:eastAsia="zh-CN"/>
+        </w:rPr>
+        <w:t>Change 3 parts:</w:t>
+      </w:r>
+    </w:p>
+    <w:p>
+      <w:pPr>
+        <w:rPr>
+          <w:lang w:eastAsia="zh-CN"/>
+        </w:rPr>
+      </w:pPr>
+      <w:r>
+        <w:t>/gate/output/root/setFileNam</w:t>
+      </w:r>
+      <w:r>
+        <w:t xml:space="preserve">e </w:t>
+      </w:r>
+      <w:r>
+        <w:t>Simu000</w:t>
+      </w:r>
+    </w:p>
+    <w:p>
+      <w:r>
+        <w:t>/gate/application/setTimeStart</w:t>
+      </w:r>
+    </w:p>
+    <w:p>
+      <w:pPr>
+        <w:rPr>
+          <w:lang w:eastAsia="zh-CN"/>
+        </w:rPr>
+      </w:pPr>
+      <w:r>
+        <w:t>/</w:t>
+      </w:r>
+      <w:r>
+        <w:t>gate/application/setTimeStop</w:t>
+      </w:r>
+    </w:p>
+    <w:p>
+      <w:pPr>
+        <w:rPr>
+          <w:lang w:eastAsia="zh-CN"/>
+        </w:rPr>
+      </w:pPr>
+    </w:p>
+    <w:p>
+      <w:pPr>
+        <w:rPr>
+          <w:lang w:eastAsia="zh-CN"/>
+        </w:rPr>
+      </w:pPr>
+      <w:r>
+        <w:rPr>
+          <w:lang w:eastAsia="zh-CN"/>
+        </w:rPr>
+        <w:t xml:space="preserve">Usage: </w:t>
+      </w:r>
+    </w:p>
+    <w:p>
+      <w:pPr>
+        <w:rPr>
+          <w:lang w:eastAsia="zh-CN"/>
+        </w:rPr>
+      </w:pPr>
+      <w:r>
+        <w:rPr>
+          <w:lang w:eastAsia="zh-CN"/>
+        </w:rPr>
+        <w:t>java -jar split.jar path_to_GATE_project number_of_cores(optional)</w:t>
+      </w:r>
+    </w:p>
+    <w:p>
+      <w:pPr>
+        <w:rPr>
+          <w:lang w:eastAsia="zh-CN"/>
+        </w:rPr>
+      </w:pPr>
+    </w:p>
+    <w:p>
+      <w:pPr>
+        <w:rPr>
+          <w:lang w:eastAsia="zh-CN"/>
+        </w:rPr>
+      </w:pPr>
+      <w:r>
+        <w:rPr>
+          <w:lang w:eastAsia="zh-CN"/>
+        </w:rPr>
+        <w:t>Sub-micro names:</w:t>
+      </w:r>
+    </w:p>
+    <w:p>
+      <w:pPr>
+        <w:rPr>
+          <w:lang w:eastAsia="zh-CN"/>
+        </w:rPr>
+      </w:pPr>
+      <w:r>
+        <w:rPr>
+          <w:lang w:eastAsia="zh-CN"/>
+        </w:rPr>
+        <w:t xml:space="preserve">From </w:t>
+      </w:r>
+      <w:r>
+        <w:rPr>
+          <w:lang w:eastAsia="zh-CN"/>
+        </w:rPr>
+        <w:t>SPECT0</w:t>
+      </w:r>
+      <w:r>
+        <w:rPr>
+          <w:lang w:eastAsia="zh-CN"/>
+        </w:rPr>
+        <w:t>00</w:t>
+      </w:r>
+      <w:r>
+        <w:rPr>
+          <w:lang w:eastAsia="zh-CN"/>
+        </w:rPr>
+        <w:t>.mac</w:t>
+      </w:r>
+      <w:r>
+        <w:rPr>
+          <w:lang w:eastAsia="zh-CN"/>
+        </w:rPr>
+        <w:t xml:space="preserve"> up to SPECT064</w:t>
+      </w:r>
+      <w:r>
+        <w:rPr>
+          <w:lang w:eastAsia="zh-CN"/>
+        </w:rPr>
+        <w:t>.mac</w:t>
+      </w:r>
+      <w:r>
+        <w:rPr>
           <w:rFonts w:hint="eastAsia"/>
           <w:lang w:eastAsia="zh-CN"/>
         </w:rPr>
-      </w:pPr>
+        <w:t xml:space="preserve"> </w:t>
+      </w:r>
+    </w:p>
+    <w:p>
+      <w:pPr>
+        <w:rPr>
+          <w:lang w:eastAsia="zh-CN"/>
+        </w:rPr>
+      </w:pPr>
+    </w:p>
+    <w:p>
+      <w:pPr>
+        <w:rPr>
+          <w:rFonts w:hint="eastAsia"/>
+          <w:lang w:eastAsia="zh-CN"/>
+        </w:rPr>
+      </w:pPr>
+      <w:r>
+        <w:rPr>
+          <w:rFonts w:hint="eastAsia"/>
+          <w:lang w:eastAsia="zh-CN"/>
+        </w:rPr>
+        <w:t>Example:</w:t>
+      </w:r>
       <w:bookmarkStart w:id="0" w:name="_GoBack"/>
       <w:bookmarkEnd w:id="0"/>
     </w:p>
     <w:p>
-      <w:r>
-        <w:t>1. Generate sub-micro files</w:t>
-      </w:r>
-    </w:p>
-    <w:p>
-      <w:pPr>
-        <w:rPr>
-          <w:lang w:eastAsia="zh-CN"/>
-        </w:rPr>
-      </w:pPr>
-    </w:p>
-    <w:p>
-      <w:pPr>
-        <w:rPr>
-          <w:lang w:eastAsia="zh-CN"/>
-        </w:rPr>
-      </w:pPr>
-      <w:r>
-        <w:rPr>
-          <w:lang w:eastAsia="zh-CN"/>
-        </w:rPr>
-        <w:t>Change 3 parts:</w:t>
-      </w:r>
-    </w:p>
-    <w:p>
-      <w:pPr>
-        <w:rPr>
-          <w:lang w:eastAsia="zh-CN"/>
-        </w:rPr>
-      </w:pPr>
-      <w:r>
-        <w:t>/gate/output/root/setFileNam</w:t>
-      </w:r>
-      <w:r>
-        <w:t xml:space="preserve">e </w:t>
-      </w:r>
-      <w:r>
-        <w:t>Simu</w:t>
-      </w:r>
-      <w:r>
-        <w:t>000</w:t>
-      </w:r>
-    </w:p>
-    <w:p>
-      <w:pPr>
-        <w:rPr>
-          <w:rFonts w:hint="eastAsia"/>
-        </w:rPr>
-      </w:pPr>
-      <w:r>
-        <w:t>/</w:t>
-      </w:r>
-      <w:r>
-        <w:t>gate/application/setTimeStart</w:t>
-      </w:r>
-    </w:p>
-    <w:p>
-      <w:pPr>
-        <w:rPr>
-          <w:lang w:eastAsia="zh-CN"/>
-        </w:rPr>
-      </w:pPr>
-      <w:r>
-        <w:t>/</w:t>
-      </w:r>
-      <w:r>
-        <w:t>gate/application/setTimeStop</w:t>
-      </w:r>
-    </w:p>
-    <w:p>
-      <w:pPr>
-        <w:rPr>
-          <w:lang w:eastAsia="zh-CN"/>
-        </w:rPr>
-      </w:pPr>
-    </w:p>
-    <w:p>
-      <w:pPr>
-        <w:rPr>
-          <w:lang w:eastAsia="zh-CN"/>
-        </w:rPr>
-      </w:pPr>
-      <w:r>
-        <w:rPr>
-          <w:lang w:eastAsia="zh-CN"/>
-        </w:rPr>
-        <w:t xml:space="preserve">Usage: </w:t>
-      </w:r>
-    </w:p>
-    <w:p>
-      <w:pPr>
-        <w:rPr>
-          <w:lang w:eastAsia="zh-CN"/>
-        </w:rPr>
-      </w:pPr>
-      <w:r>
-        <w:rPr>
-          <w:lang w:eastAsia="zh-CN"/>
-        </w:rPr>
-        <w:t>java -jar split.jar path_to_GATE_project number_of_cores(optional)</w:t>
-      </w:r>
-    </w:p>
-    <w:p>
-      <w:pPr>
-        <w:rPr>
-          <w:rFonts w:hint="eastAsia"/>
-          <w:lang w:eastAsia="zh-CN"/>
-        </w:rPr>
-      </w:pPr>
-    </w:p>
-    <w:p>
-      <w:pPr>
-        <w:rPr>
-          <w:lang w:eastAsia="zh-CN"/>
-        </w:rPr>
-      </w:pPr>
-      <w:r>
-        <w:rPr>
-          <w:lang w:eastAsia="zh-CN"/>
-        </w:rPr>
-        <w:t>Sub-micro names:</w:t>
-      </w:r>
-    </w:p>
-    <w:p>
-      <w:pPr>
-        <w:rPr>
-          <w:lang w:eastAsia="zh-CN"/>
-        </w:rPr>
-      </w:pPr>
-      <w:r>
-        <w:rPr>
-          <w:lang w:eastAsia="zh-CN"/>
-        </w:rPr>
-        <w:t xml:space="preserve">From </w:t>
-      </w:r>
-      <w:r>
-        <w:rPr>
-          <w:lang w:eastAsia="zh-CN"/>
-        </w:rPr>
-        <w:t>SPECT0</w:t>
-      </w:r>
-      <w:r>
-        <w:rPr>
-          <w:lang w:eastAsia="zh-CN"/>
-        </w:rPr>
-        <w:t>00</w:t>
-      </w:r>
-      <w:r>
-        <w:rPr>
-          <w:lang w:eastAsia="zh-CN"/>
-        </w:rPr>
-        <w:t>.mac</w:t>
-      </w:r>
-      <w:r>
-        <w:rPr>
-          <w:lang w:eastAsia="zh-CN"/>
-        </w:rPr>
-        <w:t xml:space="preserve"> up to SPECT064</w:t>
-      </w:r>
-      <w:r>
-        <w:rPr>
-          <w:lang w:eastAsia="zh-CN"/>
-        </w:rPr>
-        <w:t>.mac</w:t>
-      </w:r>
-      <w:r>
-        <w:rPr>
-          <w:rFonts w:hint="eastAsia"/>
-          <w:lang w:eastAsia="zh-CN"/>
-        </w:rPr>
-        <w:t xml:space="preserve"> </w:t>
-      </w:r>
-    </w:p>
-    <w:p>
-      <w:pPr>
-        <w:rPr>
-          <w:rFonts w:hint="eastAsia"/>
-          <w:lang w:eastAsia="zh-CN"/>
-        </w:rPr>
-      </w:pPr>
+      <w:pPr>
+        <w:rPr>
+          <w:lang w:eastAsia="zh-CN"/>
+        </w:rPr>
+      </w:pPr>
+      <w:r>
+        <w:rPr>
+          <w:rFonts w:ascii="Menlo" w:hAnsi="Menlo" w:cs="Menlo"/>
+          <w:color w:val="000000"/>
+          <w:sz w:val="22"/>
+          <w:szCs w:val="22"/>
+        </w:rPr>
+        <w:t>java -jar split.jar /Users/ShiqiZhong/Documents/GATE-Monitor/GATE-Interactive-Monitor 64</w:t>
+      </w:r>
     </w:p>
     <w:p/>
     <w:p>

</xml_diff>